<commit_message>
finished yacc + modified lex to return tokens for yacc
</commit_message>
<xml_diff>
--- a/lab9 yacc/yacc+github link.docx
+++ b/lab9 yacc/yacc+github link.docx
@@ -68,31 +68,38 @@
           <w:sz w:val="24"/>
           <w:szCs w:val="24"/>
         </w:rPr>
-        <w:t xml:space="preserve">Started work on </w:t>
-      </w:r>
-      <w:proofErr w:type="spellStart"/>
+        <w:t>Finished</w:t>
+      </w:r>
       <w:r>
         <w:rPr>
           <w:sz w:val="24"/>
           <w:szCs w:val="24"/>
         </w:rPr>
-        <w:t>yacc</w:t>
-      </w:r>
-      <w:proofErr w:type="spellEnd"/>
+        <w:t xml:space="preserve"> </w:t>
+      </w:r>
+      <w:proofErr w:type="spellStart"/>
       <w:r>
         <w:rPr>
           <w:sz w:val="24"/>
           <w:szCs w:val="24"/>
         </w:rPr>
-        <w:t>:</w:t>
-      </w:r>
-    </w:p>
-    <w:p>
-      <w:pPr>
+        <w:t>yacc</w:t>
+      </w:r>
+      <w:proofErr w:type="spellEnd"/>
+      <w:r>
         <w:rPr>
           <w:sz w:val="24"/>
           <w:szCs w:val="24"/>
         </w:rPr>
+        <w:t>:</w:t>
+      </w:r>
+    </w:p>
+    <w:p>
+      <w:pPr>
+        <w:rPr>
+          <w:sz w:val="24"/>
+          <w:szCs w:val="24"/>
+        </w:rPr>
       </w:pPr>
     </w:p>
     <w:p>
@@ -144,6 +151,19 @@
         <w:rPr>
           <w:noProof/>
         </w:rPr>
+        <w:t>#include &lt;string.h&gt;</w:t>
+      </w:r>
+    </w:p>
+    <w:p>
+      <w:pPr>
+        <w:rPr>
+          <w:noProof/>
+        </w:rPr>
+      </w:pPr>
+      <w:r>
+        <w:rPr>
+          <w:noProof/>
+        </w:rPr>
         <w:t>#define YYDEBUG 1</w:t>
       </w:r>
     </w:p>
@@ -164,140 +184,155 @@
         <w:rPr>
           <w:noProof/>
         </w:rPr>
-        <w:t>#define TIP_INT 1</w:t>
-      </w:r>
-    </w:p>
-    <w:p>
-      <w:pPr>
-        <w:rPr>
-          <w:noProof/>
-        </w:rPr>
-      </w:pPr>
-      <w:r>
-        <w:rPr>
-          <w:noProof/>
-        </w:rPr>
-        <w:t>#define TIP_REAL 2</w:t>
-      </w:r>
-    </w:p>
-    <w:p>
-      <w:pPr>
-        <w:rPr>
-          <w:noProof/>
-        </w:rPr>
-      </w:pPr>
-      <w:r>
-        <w:rPr>
-          <w:noProof/>
-        </w:rPr>
-        <w:t>#define TIP_CAR 3</w:t>
-      </w:r>
-    </w:p>
-    <w:p>
-      <w:pPr>
-        <w:rPr>
-          <w:noProof/>
-        </w:rPr>
-      </w:pPr>
-    </w:p>
-    <w:p>
-      <w:pPr>
-        <w:rPr>
-          <w:noProof/>
-        </w:rPr>
-      </w:pPr>
-      <w:r>
-        <w:rPr>
-          <w:noProof/>
-        </w:rPr>
-        <w:t>double stack[20];</w:t>
-      </w:r>
-    </w:p>
-    <w:p>
-      <w:pPr>
-        <w:rPr>
-          <w:noProof/>
-        </w:rPr>
-      </w:pPr>
-      <w:r>
-        <w:rPr>
-          <w:noProof/>
-        </w:rPr>
-        <w:t>int sp;</w:t>
-      </w:r>
-    </w:p>
-    <w:p>
-      <w:pPr>
-        <w:rPr>
-          <w:noProof/>
-        </w:rPr>
-      </w:pPr>
-    </w:p>
-    <w:p>
-      <w:pPr>
-        <w:rPr>
-          <w:noProof/>
-        </w:rPr>
-      </w:pPr>
-      <w:r>
-        <w:rPr>
-          <w:noProof/>
-        </w:rPr>
-        <w:t>void push(double x)</w:t>
-      </w:r>
-    </w:p>
-    <w:p>
-      <w:pPr>
-        <w:rPr>
-          <w:noProof/>
-        </w:rPr>
-      </w:pPr>
-      <w:r>
-        <w:rPr>
-          <w:noProof/>
-        </w:rPr>
-        <w:t>{ stack[sp++] = x; }</w:t>
-      </w:r>
-    </w:p>
-    <w:p>
-      <w:pPr>
-        <w:rPr>
-          <w:noProof/>
-        </w:rPr>
-      </w:pPr>
-    </w:p>
-    <w:p>
-      <w:pPr>
-        <w:rPr>
-          <w:noProof/>
-        </w:rPr>
-      </w:pPr>
-      <w:r>
-        <w:rPr>
-          <w:noProof/>
-        </w:rPr>
-        <w:t>double pop()</w:t>
-      </w:r>
-    </w:p>
-    <w:p>
-      <w:pPr>
-        <w:rPr>
-          <w:noProof/>
-        </w:rPr>
-      </w:pPr>
-      <w:r>
-        <w:rPr>
-          <w:noProof/>
-        </w:rPr>
-        <w:t>{ return stack[--sp]; }</w:t>
-      </w:r>
-    </w:p>
-    <w:p>
-      <w:pPr>
-        <w:rPr>
-          <w:noProof/>
-        </w:rPr>
-      </w:pPr>
+        <w:t>int yylex();</w:t>
+      </w:r>
+    </w:p>
+    <w:p>
+      <w:pPr>
+        <w:rPr>
+          <w:noProof/>
+        </w:rPr>
+      </w:pPr>
+      <w:r>
+        <w:rPr>
+          <w:noProof/>
+        </w:rPr>
+        <w:t>void yyerror();</w:t>
+      </w:r>
+    </w:p>
+    <w:p>
+      <w:pPr>
+        <w:rPr>
+          <w:noProof/>
+        </w:rPr>
+      </w:pPr>
+      <w:r>
+        <w:rPr>
+          <w:noProof/>
+        </w:rPr>
+        <w:t>int indexes[5000],n=0;</w:t>
+      </w:r>
+    </w:p>
+    <w:p>
+      <w:pPr>
+        <w:rPr>
+          <w:noProof/>
+        </w:rPr>
+      </w:pPr>
+      <w:r>
+        <w:rPr>
+          <w:noProof/>
+        </w:rPr>
+        <w:t>void add_index(int index){</w:t>
+      </w:r>
+    </w:p>
+    <w:p>
+      <w:pPr>
+        <w:rPr>
+          <w:noProof/>
+        </w:rPr>
+      </w:pPr>
+      <w:r>
+        <w:rPr>
+          <w:noProof/>
+        </w:rPr>
+        <w:tab/>
+        <w:t>indexes[n]=index;</w:t>
+      </w:r>
+    </w:p>
+    <w:p>
+      <w:pPr>
+        <w:rPr>
+          <w:noProof/>
+        </w:rPr>
+      </w:pPr>
+      <w:r>
+        <w:rPr>
+          <w:noProof/>
+        </w:rPr>
+        <w:tab/>
+        <w:t>n++;</w:t>
+      </w:r>
+    </w:p>
+    <w:p>
+      <w:pPr>
+        <w:rPr>
+          <w:noProof/>
+        </w:rPr>
+      </w:pPr>
+      <w:r>
+        <w:rPr>
+          <w:noProof/>
+        </w:rPr>
+        <w:t>}</w:t>
+      </w:r>
+    </w:p>
+    <w:p>
+      <w:pPr>
+        <w:rPr>
+          <w:noProof/>
+        </w:rPr>
+      </w:pPr>
+    </w:p>
+    <w:p>
+      <w:pPr>
+        <w:rPr>
+          <w:noProof/>
+        </w:rPr>
+      </w:pPr>
+      <w:r>
+        <w:rPr>
+          <w:noProof/>
+        </w:rPr>
+        <w:t>void print_indexes(){</w:t>
+      </w:r>
+    </w:p>
+    <w:p>
+      <w:pPr>
+        <w:rPr>
+          <w:noProof/>
+        </w:rPr>
+      </w:pPr>
+      <w:r>
+        <w:rPr>
+          <w:noProof/>
+        </w:rPr>
+        <w:tab/>
+        <w:t>for(int i=0;i&lt;n;i++)</w:t>
+      </w:r>
+    </w:p>
+    <w:p>
+      <w:pPr>
+        <w:rPr>
+          <w:noProof/>
+        </w:rPr>
+      </w:pPr>
+      <w:r>
+        <w:rPr>
+          <w:noProof/>
+        </w:rPr>
+        <w:tab/>
+      </w:r>
+      <w:r>
+        <w:rPr>
+          <w:noProof/>
+        </w:rPr>
+        <w:tab/>
+        <w:t>printf("%d ",indexes[i]);</w:t>
+      </w:r>
+    </w:p>
+    <w:p>
+      <w:pPr>
+        <w:rPr>
+          <w:noProof/>
+        </w:rPr>
+      </w:pPr>
+      <w:r>
+        <w:rPr>
+          <w:noProof/>
+        </w:rPr>
+        <w:t>}</w:t>
+      </w:r>
     </w:p>
     <w:p>
       <w:pPr>
@@ -329,62 +364,54 @@
         <w:rPr>
           <w:noProof/>
         </w:rPr>
-        <w:t>%union {</w:t>
-      </w:r>
-    </w:p>
-    <w:p>
-      <w:pPr>
-        <w:rPr>
-          <w:noProof/>
-        </w:rPr>
-      </w:pPr>
-      <w:r>
-        <w:rPr>
-          <w:noProof/>
-        </w:rPr>
-        <w:t xml:space="preserve">  </w:t>
-      </w:r>
-      <w:r>
-        <w:rPr>
-          <w:noProof/>
-        </w:rPr>
-        <w:tab/>
-        <w:t>int l_val;</w:t>
-      </w:r>
-    </w:p>
-    <w:p>
-      <w:pPr>
-        <w:rPr>
-          <w:noProof/>
-        </w:rPr>
-      </w:pPr>
-      <w:r>
-        <w:rPr>
-          <w:noProof/>
-        </w:rPr>
-        <w:tab/>
-        <w:t>char *p_val;</w:t>
-      </w:r>
-    </w:p>
-    <w:p>
-      <w:pPr>
-        <w:rPr>
-          <w:noProof/>
-        </w:rPr>
-      </w:pPr>
-      <w:r>
-        <w:rPr>
-          <w:noProof/>
-        </w:rPr>
-        <w:t>}</w:t>
-      </w:r>
-    </w:p>
-    <w:p>
-      <w:pPr>
-        <w:rPr>
-          <w:noProof/>
-        </w:rPr>
-      </w:pPr>
+        <w:t>%token CHAR STRING INT IF ELSE READ WRITE WHILE BEGINN END</w:t>
+      </w:r>
+    </w:p>
+    <w:p>
+      <w:pPr>
+        <w:rPr>
+          <w:noProof/>
+        </w:rPr>
+      </w:pPr>
+      <w:r>
+        <w:rPr>
+          <w:noProof/>
+        </w:rPr>
+        <w:t>%token ROP RCP SOB SCB COB CCB COLON</w:t>
+      </w:r>
+    </w:p>
+    <w:p>
+      <w:pPr>
+        <w:rPr>
+          <w:noProof/>
+        </w:rPr>
+      </w:pPr>
+      <w:r>
+        <w:rPr>
+          <w:noProof/>
+        </w:rPr>
+        <w:t>%token PLUS MINUS MULTIPLY DIV LE LT GE GT NE EQ ASSIGN MOD</w:t>
+      </w:r>
+    </w:p>
+    <w:p>
+      <w:pPr>
+        <w:rPr>
+          <w:noProof/>
+        </w:rPr>
+      </w:pPr>
+    </w:p>
+    <w:p>
+      <w:pPr>
+        <w:rPr>
+          <w:noProof/>
+        </w:rPr>
+      </w:pPr>
+      <w:r>
+        <w:rPr>
+          <w:noProof/>
+        </w:rPr>
+        <w:t>%token IDENTIFIER</w:t>
+      </w:r>
     </w:p>
     <w:p>
       <w:pPr>
@@ -397,106 +424,41 @@
           <w:noProof/>
         </w:rPr>
         <w:lastRenderedPageBreak/>
-        <w:t>%token CHAR STRING INT IF ELSE READ WRITE WHILE BEGIN END</w:t>
-      </w:r>
-    </w:p>
-    <w:p>
-      <w:pPr>
-        <w:rPr>
-          <w:noProof/>
-        </w:rPr>
-      </w:pPr>
-      <w:r>
-        <w:rPr>
-          <w:noProof/>
-        </w:rPr>
-        <w:t>%token ' ' '(' ')' '[' ']' '{' '}' ';' '\n' '\t' '\r'</w:t>
-      </w:r>
-    </w:p>
-    <w:p>
-      <w:pPr>
-        <w:rPr>
-          <w:noProof/>
-        </w:rPr>
-      </w:pPr>
-      <w:r>
-        <w:rPr>
-          <w:noProof/>
-        </w:rPr>
-        <w:t>%token '+' '-' '*' '/' LE '&lt;' GE '&gt;' NE EQ '=' '%'</w:t>
-      </w:r>
-    </w:p>
-    <w:p>
-      <w:pPr>
-        <w:rPr>
-          <w:noProof/>
-        </w:rPr>
-      </w:pPr>
-    </w:p>
-    <w:p>
-      <w:pPr>
-        <w:rPr>
-          <w:noProof/>
-        </w:rPr>
-      </w:pPr>
-      <w:r>
-        <w:rPr>
-          <w:noProof/>
-        </w:rPr>
-        <w:t>%token IDENTIFIER</w:t>
-      </w:r>
-    </w:p>
-    <w:p>
-      <w:pPr>
-        <w:rPr>
-          <w:noProof/>
-        </w:rPr>
-      </w:pPr>
-      <w:r>
-        <w:rPr>
-          <w:noProof/>
-        </w:rPr>
-        <w:t>%token &lt;p_val&gt; CONSTNR</w:t>
-      </w:r>
-    </w:p>
-    <w:p>
-      <w:pPr>
-        <w:rPr>
-          <w:noProof/>
-        </w:rPr>
-      </w:pPr>
-      <w:r>
-        <w:rPr>
-          <w:noProof/>
-        </w:rPr>
-        <w:t>%token &lt;p_val&gt; CONSTCHAR</w:t>
-      </w:r>
-    </w:p>
-    <w:p>
-      <w:pPr>
-        <w:rPr>
-          <w:noProof/>
-        </w:rPr>
-      </w:pPr>
-      <w:r>
-        <w:rPr>
-          <w:noProof/>
-        </w:rPr>
-        <w:t>%token &lt;p_val&gt; CONSTSTRING</w:t>
-      </w:r>
-    </w:p>
-    <w:p>
-      <w:pPr>
-        <w:rPr>
-          <w:noProof/>
-        </w:rPr>
-      </w:pPr>
-      <w:r>
-        <w:rPr>
-          <w:noProof/>
-        </w:rPr>
-        <w:t>%token EPSILON</w:t>
-      </w:r>
+        <w:t>%token CONSTNR</w:t>
+      </w:r>
+    </w:p>
+    <w:p>
+      <w:pPr>
+        <w:rPr>
+          <w:noProof/>
+        </w:rPr>
+      </w:pPr>
+      <w:r>
+        <w:rPr>
+          <w:noProof/>
+        </w:rPr>
+        <w:t>%token CONSTCHAR</w:t>
+      </w:r>
+    </w:p>
+    <w:p>
+      <w:pPr>
+        <w:rPr>
+          <w:noProof/>
+        </w:rPr>
+      </w:pPr>
+      <w:r>
+        <w:rPr>
+          <w:noProof/>
+        </w:rPr>
+        <w:t>%token CONSTSTRING</w:t>
+      </w:r>
+    </w:p>
+    <w:p>
+      <w:pPr>
+        <w:rPr>
+          <w:noProof/>
+        </w:rPr>
+      </w:pPr>
     </w:p>
     <w:p>
       <w:pPr>
@@ -528,7 +490,7 @@
         <w:rPr>
           <w:noProof/>
         </w:rPr>
-        <w:t>program: '{' decllist cmpdstmt '}'</w:t>
+        <w:t>program: COB decllist cmpdstmt CCB</w:t>
       </w:r>
     </w:p>
     <w:p>
@@ -593,6 +555,13 @@
         <w:rPr>
           <w:noProof/>
         </w:rPr>
+        <w:tab/>
+      </w:r>
+      <w:r>
+        <w:rPr>
+          <w:noProof/>
+        </w:rPr>
+        <w:tab/>
         <w:t>;</w:t>
       </w:r>
     </w:p>
@@ -606,19 +575,46 @@
         <w:rPr>
           <w:noProof/>
         </w:rPr>
-        <w:t>decllistlala: decllist | EPSILON</w:t>
-      </w:r>
-    </w:p>
-    <w:p>
-      <w:pPr>
-        <w:rPr>
-          <w:noProof/>
-        </w:rPr>
-      </w:pPr>
-      <w:r>
-        <w:rPr>
-          <w:noProof/>
-        </w:rPr>
+        <w:t xml:space="preserve">decllistlala: decllist </w:t>
+      </w:r>
+    </w:p>
+    <w:p>
+      <w:pPr>
+        <w:rPr>
+          <w:noProof/>
+        </w:rPr>
+      </w:pPr>
+      <w:r>
+        <w:rPr>
+          <w:noProof/>
+        </w:rPr>
+        <w:tab/>
+      </w:r>
+      <w:r>
+        <w:rPr>
+          <w:noProof/>
+        </w:rPr>
+        <w:tab/>
+        <w:t>|</w:t>
+      </w:r>
+    </w:p>
+    <w:p>
+      <w:pPr>
+        <w:rPr>
+          <w:noProof/>
+        </w:rPr>
+      </w:pPr>
+      <w:r>
+        <w:rPr>
+          <w:noProof/>
+        </w:rPr>
+        <w:tab/>
+      </w:r>
+      <w:r>
+        <w:rPr>
+          <w:noProof/>
+        </w:rPr>
+        <w:tab/>
         <w:t>;</w:t>
       </w:r>
     </w:p>
@@ -632,19 +628,26 @@
         <w:rPr>
           <w:noProof/>
         </w:rPr>
-        <w:t>declaration: type IDENTIFIER ';'</w:t>
-      </w:r>
-    </w:p>
-    <w:p>
-      <w:pPr>
-        <w:rPr>
-          <w:noProof/>
-        </w:rPr>
-      </w:pPr>
-      <w:r>
-        <w:rPr>
-          <w:noProof/>
-        </w:rPr>
+        <w:t>declaration: type IDENTIFIER COLON</w:t>
+      </w:r>
+    </w:p>
+    <w:p>
+      <w:pPr>
+        <w:rPr>
+          <w:noProof/>
+        </w:rPr>
+      </w:pPr>
+      <w:r>
+        <w:rPr>
+          <w:noProof/>
+        </w:rPr>
+        <w:tab/>
+      </w:r>
+      <w:r>
+        <w:rPr>
+          <w:noProof/>
+        </w:rPr>
+        <w:tab/>
         <w:t>;</w:t>
       </w:r>
     </w:p>
@@ -671,6 +674,13 @@
         <w:rPr>
           <w:noProof/>
         </w:rPr>
+        <w:tab/>
+      </w:r>
+      <w:r>
+        <w:rPr>
+          <w:noProof/>
+        </w:rPr>
+        <w:tab/>
         <w:t>;</w:t>
       </w:r>
     </w:p>
@@ -684,19 +694,66 @@
         <w:rPr>
           <w:noProof/>
         </w:rPr>
-        <w:t>type1: INT | CHAR | STRING</w:t>
-      </w:r>
-    </w:p>
-    <w:p>
-      <w:pPr>
-        <w:rPr>
-          <w:noProof/>
-        </w:rPr>
-      </w:pPr>
-      <w:r>
-        <w:rPr>
-          <w:noProof/>
-        </w:rPr>
+        <w:t>type1: INT</w:t>
+      </w:r>
+    </w:p>
+    <w:p>
+      <w:pPr>
+        <w:rPr>
+          <w:noProof/>
+        </w:rPr>
+      </w:pPr>
+      <w:r>
+        <w:rPr>
+          <w:noProof/>
+        </w:rPr>
+        <w:tab/>
+      </w:r>
+      <w:r>
+        <w:rPr>
+          <w:noProof/>
+        </w:rPr>
+        <w:tab/>
+        <w:t>| CHAR</w:t>
+      </w:r>
+    </w:p>
+    <w:p>
+      <w:pPr>
+        <w:rPr>
+          <w:noProof/>
+        </w:rPr>
+      </w:pPr>
+      <w:r>
+        <w:rPr>
+          <w:noProof/>
+        </w:rPr>
+        <w:tab/>
+      </w:r>
+      <w:r>
+        <w:rPr>
+          <w:noProof/>
+        </w:rPr>
+        <w:tab/>
+        <w:t>| STRING</w:t>
+      </w:r>
+    </w:p>
+    <w:p>
+      <w:pPr>
+        <w:rPr>
+          <w:noProof/>
+        </w:rPr>
+      </w:pPr>
+      <w:r>
+        <w:rPr>
+          <w:noProof/>
+        </w:rPr>
+        <w:tab/>
+      </w:r>
+      <w:r>
+        <w:rPr>
+          <w:noProof/>
+        </w:rPr>
+        <w:tab/>
         <w:t>;</w:t>
       </w:r>
     </w:p>
@@ -710,19 +767,46 @@
         <w:rPr>
           <w:noProof/>
         </w:rPr>
-        <w:t>arraydecl: CONSTNR ']' | EPSILON</w:t>
-      </w:r>
-    </w:p>
-    <w:p>
-      <w:pPr>
-        <w:rPr>
-          <w:noProof/>
-        </w:rPr>
-      </w:pPr>
-      <w:r>
-        <w:rPr>
-          <w:noProof/>
-        </w:rPr>
+        <w:t>arraydecl: CONSTNR SCB</w:t>
+      </w:r>
+    </w:p>
+    <w:p>
+      <w:pPr>
+        <w:rPr>
+          <w:noProof/>
+        </w:rPr>
+      </w:pPr>
+      <w:r>
+        <w:rPr>
+          <w:noProof/>
+        </w:rPr>
+        <w:tab/>
+      </w:r>
+      <w:r>
+        <w:rPr>
+          <w:noProof/>
+        </w:rPr>
+        <w:tab/>
+        <w:t>|</w:t>
+      </w:r>
+    </w:p>
+    <w:p>
+      <w:pPr>
+        <w:rPr>
+          <w:noProof/>
+        </w:rPr>
+      </w:pPr>
+      <w:r>
+        <w:rPr>
+          <w:noProof/>
+        </w:rPr>
+        <w:tab/>
+      </w:r>
+      <w:r>
+        <w:rPr>
+          <w:noProof/>
+        </w:rPr>
+        <w:tab/>
         <w:t>;</w:t>
       </w:r>
     </w:p>
@@ -736,19 +820,26 @@
         <w:rPr>
           <w:noProof/>
         </w:rPr>
-        <w:t>cmpdstmt: BEGIN stmtlist END</w:t>
-      </w:r>
-    </w:p>
-    <w:p>
-      <w:pPr>
-        <w:rPr>
-          <w:noProof/>
-        </w:rPr>
-      </w:pPr>
-      <w:r>
-        <w:rPr>
-          <w:noProof/>
-        </w:rPr>
+        <w:t>cmpdstmt: BEGINN stmtlist END</w:t>
+      </w:r>
+    </w:p>
+    <w:p>
+      <w:pPr>
+        <w:rPr>
+          <w:noProof/>
+        </w:rPr>
+      </w:pPr>
+      <w:r>
+        <w:rPr>
+          <w:noProof/>
+        </w:rPr>
+        <w:tab/>
+      </w:r>
+      <w:r>
+        <w:rPr>
+          <w:noProof/>
+        </w:rPr>
+        <w:tab/>
         <w:t>;</w:t>
       </w:r>
     </w:p>
@@ -775,6 +866,13 @@
         <w:rPr>
           <w:noProof/>
         </w:rPr>
+        <w:tab/>
+      </w:r>
+      <w:r>
+        <w:rPr>
+          <w:noProof/>
+        </w:rPr>
+        <w:tab/>
         <w:t>;</w:t>
       </w:r>
     </w:p>
@@ -788,7 +886,27 @@
         <w:rPr>
           <w:noProof/>
         </w:rPr>
-        <w:t>stmtlistlala: stmtlist | EPSILON</w:t>
+        <w:t>stmtlistlala: stmtlist</w:t>
+      </w:r>
+    </w:p>
+    <w:p>
+      <w:pPr>
+        <w:rPr>
+          <w:noProof/>
+        </w:rPr>
+      </w:pPr>
+      <w:r>
+        <w:rPr>
+          <w:noProof/>
+        </w:rPr>
+        <w:tab/>
+      </w:r>
+      <w:r>
+        <w:rPr>
+          <w:noProof/>
+        </w:rPr>
+        <w:tab/>
+        <w:t>|</w:t>
       </w:r>
     </w:p>
     <w:p>
@@ -815,7 +933,27 @@
         <w:rPr>
           <w:noProof/>
         </w:rPr>
-        <w:t>stmt: simplstmt ';' | structstmt</w:t>
+        <w:t>stmt: simplstmt COLON</w:t>
+      </w:r>
+    </w:p>
+    <w:p>
+      <w:pPr>
+        <w:rPr>
+          <w:noProof/>
+        </w:rPr>
+      </w:pPr>
+      <w:r>
+        <w:rPr>
+          <w:noProof/>
+        </w:rPr>
+        <w:tab/>
+      </w:r>
+      <w:r>
+        <w:rPr>
+          <w:noProof/>
+        </w:rPr>
+        <w:tab/>
+        <w:t>| structstmt</w:t>
       </w:r>
     </w:p>
     <w:p>
@@ -841,7 +979,27 @@
         <w:rPr>
           <w:noProof/>
         </w:rPr>
-        <w:t>simplstmt: assignstmt | iostmt</w:t>
+        <w:t>simplstmt: assignstmt</w:t>
+      </w:r>
+    </w:p>
+    <w:p>
+      <w:pPr>
+        <w:rPr>
+          <w:noProof/>
+        </w:rPr>
+      </w:pPr>
+      <w:r>
+        <w:rPr>
+          <w:noProof/>
+        </w:rPr>
+        <w:tab/>
+      </w:r>
+      <w:r>
+        <w:rPr>
+          <w:noProof/>
+        </w:rPr>
+        <w:tab/>
+        <w:t>| iostmt</w:t>
       </w:r>
     </w:p>
     <w:p>
@@ -867,7 +1025,7 @@
         <w:rPr>
           <w:noProof/>
         </w:rPr>
-        <w:t>assignstmt: IDENTIFIER assignstmtlala '=' expression</w:t>
+        <w:t>assignstmt: IDENTIFIER assignstmtlala ASSIGN expression</w:t>
       </w:r>
     </w:p>
     <w:p>
@@ -893,7 +1051,27 @@
         <w:rPr>
           <w:noProof/>
         </w:rPr>
-        <w:t>assignstmtlala: '[' assignstmtlala2 ']' | EPSILON</w:t>
+        <w:t>assignstmtlala: SOB assignstmtlala2 SCB</w:t>
+      </w:r>
+    </w:p>
+    <w:p>
+      <w:pPr>
+        <w:rPr>
+          <w:noProof/>
+        </w:rPr>
+      </w:pPr>
+      <w:r>
+        <w:rPr>
+          <w:noProof/>
+        </w:rPr>
+        <w:tab/>
+      </w:r>
+      <w:r>
+        <w:rPr>
+          <w:noProof/>
+        </w:rPr>
+        <w:tab/>
+        <w:t>|</w:t>
       </w:r>
     </w:p>
     <w:p>
@@ -919,7 +1097,27 @@
         <w:rPr>
           <w:noProof/>
         </w:rPr>
-        <w:t>assignstmtlala2: CONSTNR | IDENTIFIER</w:t>
+        <w:t>assignstmtlala2: CONSTNR</w:t>
+      </w:r>
+    </w:p>
+    <w:p>
+      <w:pPr>
+        <w:rPr>
+          <w:noProof/>
+        </w:rPr>
+      </w:pPr>
+      <w:r>
+        <w:rPr>
+          <w:noProof/>
+        </w:rPr>
+        <w:tab/>
+      </w:r>
+      <w:r>
+        <w:rPr>
+          <w:noProof/>
+        </w:rPr>
+        <w:tab/>
+        <w:t xml:space="preserve">| IDENTIFIER </w:t>
       </w:r>
     </w:p>
     <w:p>
@@ -945,7 +1143,7 @@
         <w:rPr>
           <w:noProof/>
         </w:rPr>
-        <w:t>expression: term expression1</w:t>
+        <w:t xml:space="preserve">expression: term expression1 </w:t>
       </w:r>
     </w:p>
     <w:p>
@@ -971,7 +1169,67 @@
         <w:rPr>
           <w:noProof/>
         </w:rPr>
-        <w:t>expression1: '+' expression1 | '-' expression1 | EPSILON | expression</w:t>
+        <w:t xml:space="preserve">expression1: PLUS expression1 </w:t>
+      </w:r>
+    </w:p>
+    <w:p>
+      <w:pPr>
+        <w:rPr>
+          <w:noProof/>
+        </w:rPr>
+      </w:pPr>
+      <w:r>
+        <w:rPr>
+          <w:noProof/>
+        </w:rPr>
+        <w:tab/>
+      </w:r>
+      <w:r>
+        <w:rPr>
+          <w:noProof/>
+        </w:rPr>
+        <w:tab/>
+        <w:t xml:space="preserve">| MINUS expression1 </w:t>
+      </w:r>
+    </w:p>
+    <w:p>
+      <w:pPr>
+        <w:rPr>
+          <w:noProof/>
+        </w:rPr>
+      </w:pPr>
+      <w:r>
+        <w:rPr>
+          <w:noProof/>
+        </w:rPr>
+        <w:tab/>
+      </w:r>
+      <w:r>
+        <w:rPr>
+          <w:noProof/>
+        </w:rPr>
+        <w:tab/>
+        <w:t xml:space="preserve">| expression </w:t>
+      </w:r>
+    </w:p>
+    <w:p>
+      <w:pPr>
+        <w:rPr>
+          <w:noProof/>
+        </w:rPr>
+      </w:pPr>
+      <w:r>
+        <w:rPr>
+          <w:noProof/>
+        </w:rPr>
+        <w:tab/>
+      </w:r>
+      <w:r>
+        <w:rPr>
+          <w:noProof/>
+        </w:rPr>
+        <w:tab/>
+        <w:t>|</w:t>
       </w:r>
     </w:p>
     <w:p>
@@ -997,7 +1255,7 @@
         <w:rPr>
           <w:noProof/>
         </w:rPr>
-        <w:t>term: factor term1</w:t>
+        <w:t xml:space="preserve">term: factor term1 </w:t>
       </w:r>
     </w:p>
     <w:p>
@@ -1023,7 +1281,67 @@
         <w:rPr>
           <w:noProof/>
         </w:rPr>
-        <w:t>term1: '*' term1 | '%' term1 | '/' term1 | EPSILON</w:t>
+        <w:t xml:space="preserve">term1: MULTIPLY term1 </w:t>
+      </w:r>
+    </w:p>
+    <w:p>
+      <w:pPr>
+        <w:rPr>
+          <w:noProof/>
+        </w:rPr>
+      </w:pPr>
+      <w:r>
+        <w:rPr>
+          <w:noProof/>
+        </w:rPr>
+        <w:tab/>
+      </w:r>
+      <w:r>
+        <w:rPr>
+          <w:noProof/>
+        </w:rPr>
+        <w:tab/>
+        <w:t>| MOD term1</w:t>
+      </w:r>
+    </w:p>
+    <w:p>
+      <w:pPr>
+        <w:rPr>
+          <w:noProof/>
+        </w:rPr>
+      </w:pPr>
+      <w:r>
+        <w:rPr>
+          <w:noProof/>
+        </w:rPr>
+        <w:tab/>
+      </w:r>
+      <w:r>
+        <w:rPr>
+          <w:noProof/>
+        </w:rPr>
+        <w:tab/>
+        <w:t>| DIV term1</w:t>
+      </w:r>
+    </w:p>
+    <w:p>
+      <w:pPr>
+        <w:rPr>
+          <w:noProof/>
+        </w:rPr>
+      </w:pPr>
+      <w:r>
+        <w:rPr>
+          <w:noProof/>
+        </w:rPr>
+        <w:tab/>
+      </w:r>
+      <w:r>
+        <w:rPr>
+          <w:noProof/>
+        </w:rPr>
+        <w:tab/>
+        <w:t>|</w:t>
       </w:r>
     </w:p>
     <w:p>
@@ -1049,7 +1367,48 @@
         <w:rPr>
           <w:noProof/>
         </w:rPr>
-        <w:t>factor: '(' expression ')' | IDENTIFIER assignstmtlala | CONSTNR</w:t>
+        <w:t xml:space="preserve">factor: ROP expression RCP </w:t>
+      </w:r>
+    </w:p>
+    <w:p>
+      <w:pPr>
+        <w:rPr>
+          <w:noProof/>
+        </w:rPr>
+      </w:pPr>
+      <w:r>
+        <w:rPr>
+          <w:noProof/>
+        </w:rPr>
+        <w:tab/>
+      </w:r>
+      <w:r>
+        <w:rPr>
+          <w:noProof/>
+        </w:rPr>
+        <w:tab/>
+        <w:t xml:space="preserve">| IDENTIFIER assignstmtlala </w:t>
+      </w:r>
+    </w:p>
+    <w:p>
+      <w:pPr>
+        <w:rPr>
+          <w:noProof/>
+        </w:rPr>
+      </w:pPr>
+      <w:r>
+        <w:rPr>
+          <w:noProof/>
+        </w:rPr>
+        <w:lastRenderedPageBreak/>
+        <w:tab/>
+      </w:r>
+      <w:r>
+        <w:rPr>
+          <w:noProof/>
+        </w:rPr>
+        <w:tab/>
+        <w:t xml:space="preserve">| CONSTNR </w:t>
       </w:r>
     </w:p>
     <w:p>
@@ -1075,7 +1434,27 @@
         <w:rPr>
           <w:noProof/>
         </w:rPr>
-        <w:t>iostmt: READ '(' IDENTIFIER assignstmtlala ')' | WRITE '(' writeitem ')'</w:t>
+        <w:t xml:space="preserve">iostmt: READ ROP IDENTIFIER assignstmtlala RCP </w:t>
+      </w:r>
+    </w:p>
+    <w:p>
+      <w:pPr>
+        <w:rPr>
+          <w:noProof/>
+        </w:rPr>
+      </w:pPr>
+      <w:r>
+        <w:rPr>
+          <w:noProof/>
+        </w:rPr>
+        <w:tab/>
+      </w:r>
+      <w:r>
+        <w:rPr>
+          <w:noProof/>
+        </w:rPr>
+        <w:tab/>
+        <w:t xml:space="preserve">| WRITE ROP writeitem RCP </w:t>
       </w:r>
     </w:p>
     <w:p>
@@ -1101,7 +1480,27 @@
         <w:rPr>
           <w:noProof/>
         </w:rPr>
-        <w:t>writeitem: lalaitem | IDENTIFIER assignstmtlala</w:t>
+        <w:t>writeitem: lalaitem</w:t>
+      </w:r>
+    </w:p>
+    <w:p>
+      <w:pPr>
+        <w:rPr>
+          <w:noProof/>
+        </w:rPr>
+      </w:pPr>
+      <w:r>
+        <w:rPr>
+          <w:noProof/>
+        </w:rPr>
+        <w:tab/>
+      </w:r>
+      <w:r>
+        <w:rPr>
+          <w:noProof/>
+        </w:rPr>
+        <w:tab/>
+        <w:t>| IDENTIFIER assignstmtlala</w:t>
       </w:r>
     </w:p>
     <w:p>
@@ -1127,7 +1526,47 @@
         <w:rPr>
           <w:noProof/>
         </w:rPr>
-        <w:t>lalaitem: CONSTNR | CONSTCHAR | CONSTSTRING</w:t>
+        <w:t>lalaitem: CONSTNR</w:t>
+      </w:r>
+    </w:p>
+    <w:p>
+      <w:pPr>
+        <w:rPr>
+          <w:noProof/>
+        </w:rPr>
+      </w:pPr>
+      <w:r>
+        <w:rPr>
+          <w:noProof/>
+        </w:rPr>
+        <w:tab/>
+      </w:r>
+      <w:r>
+        <w:rPr>
+          <w:noProof/>
+        </w:rPr>
+        <w:tab/>
+        <w:t>| CONSTCHAR</w:t>
+      </w:r>
+    </w:p>
+    <w:p>
+      <w:pPr>
+        <w:rPr>
+          <w:noProof/>
+        </w:rPr>
+      </w:pPr>
+      <w:r>
+        <w:rPr>
+          <w:noProof/>
+        </w:rPr>
+        <w:tab/>
+      </w:r>
+      <w:r>
+        <w:rPr>
+          <w:noProof/>
+        </w:rPr>
+        <w:tab/>
+        <w:t>| CONSTSTRING</w:t>
       </w:r>
     </w:p>
     <w:p>
@@ -1153,7 +1592,27 @@
         <w:rPr>
           <w:noProof/>
         </w:rPr>
-        <w:t>structstmt: ifstmt | whilestmt</w:t>
+        <w:t>structstmt: ifstmt</w:t>
+      </w:r>
+    </w:p>
+    <w:p>
+      <w:pPr>
+        <w:rPr>
+          <w:noProof/>
+        </w:rPr>
+      </w:pPr>
+      <w:r>
+        <w:rPr>
+          <w:noProof/>
+        </w:rPr>
+        <w:tab/>
+      </w:r>
+      <w:r>
+        <w:rPr>
+          <w:noProof/>
+        </w:rPr>
+        <w:tab/>
+        <w:t>| whilestmt</w:t>
       </w:r>
     </w:p>
     <w:p>
@@ -1179,7 +1638,7 @@
         <w:rPr>
           <w:noProof/>
         </w:rPr>
-        <w:t>ifstmt: IF '(' condition ')' '{' stmtlist '}' elsestmt</w:t>
+        <w:t>ifstmt: IF ROP condition RCP COB stmtlist CCB elsestmt</w:t>
       </w:r>
     </w:p>
     <w:p>
@@ -1205,291 +1664,621 @@
         <w:rPr>
           <w:noProof/>
         </w:rPr>
+        <w:t>elsestmt: ELSE COB stmtlist CCB</w:t>
+      </w:r>
+    </w:p>
+    <w:p>
+      <w:pPr>
+        <w:rPr>
+          <w:noProof/>
+        </w:rPr>
+      </w:pPr>
+      <w:r>
+        <w:rPr>
+          <w:noProof/>
+        </w:rPr>
+        <w:tab/>
+      </w:r>
+      <w:r>
+        <w:rPr>
+          <w:noProof/>
+        </w:rPr>
+        <w:tab/>
+        <w:t xml:space="preserve">| </w:t>
+      </w:r>
+    </w:p>
+    <w:p>
+      <w:pPr>
+        <w:rPr>
+          <w:noProof/>
+        </w:rPr>
+      </w:pPr>
+      <w:r>
+        <w:rPr>
+          <w:noProof/>
+        </w:rPr>
+        <w:t>;</w:t>
+      </w:r>
+    </w:p>
+    <w:p>
+      <w:pPr>
+        <w:rPr>
+          <w:noProof/>
+        </w:rPr>
+      </w:pPr>
+      <w:r>
+        <w:rPr>
+          <w:noProof/>
+        </w:rPr>
+        <w:t>whilestmt: WHILE ROP condition RCP COB stmtlist CCB</w:t>
+      </w:r>
+    </w:p>
+    <w:p>
+      <w:pPr>
+        <w:rPr>
+          <w:noProof/>
+        </w:rPr>
+      </w:pPr>
+      <w:r>
+        <w:rPr>
+          <w:noProof/>
+        </w:rPr>
+        <w:t>;</w:t>
+      </w:r>
+    </w:p>
+    <w:p>
+      <w:pPr>
+        <w:rPr>
+          <w:noProof/>
+        </w:rPr>
+      </w:pPr>
+      <w:r>
+        <w:rPr>
+          <w:noProof/>
+        </w:rPr>
+        <w:t xml:space="preserve">condition: expression relation expression </w:t>
+      </w:r>
+    </w:p>
+    <w:p>
+      <w:pPr>
+        <w:rPr>
+          <w:noProof/>
+        </w:rPr>
+      </w:pPr>
+      <w:r>
+        <w:rPr>
+          <w:noProof/>
+        </w:rPr>
+        <w:t>;</w:t>
+      </w:r>
+    </w:p>
+    <w:p>
+      <w:pPr>
+        <w:rPr>
+          <w:noProof/>
+        </w:rPr>
+      </w:pPr>
+      <w:r>
+        <w:rPr>
+          <w:noProof/>
+        </w:rPr>
+        <w:t>relation: LT</w:t>
+      </w:r>
+    </w:p>
+    <w:p>
+      <w:pPr>
+        <w:rPr>
+          <w:noProof/>
+        </w:rPr>
+      </w:pPr>
+      <w:r>
+        <w:rPr>
+          <w:noProof/>
+        </w:rPr>
+        <w:tab/>
+      </w:r>
+      <w:r>
+        <w:rPr>
+          <w:noProof/>
+        </w:rPr>
+        <w:tab/>
+        <w:t>| LE</w:t>
+      </w:r>
+    </w:p>
+    <w:p>
+      <w:pPr>
+        <w:rPr>
+          <w:noProof/>
+        </w:rPr>
+      </w:pPr>
+      <w:r>
+        <w:rPr>
+          <w:noProof/>
+        </w:rPr>
+        <w:tab/>
+      </w:r>
+      <w:r>
+        <w:rPr>
+          <w:noProof/>
+        </w:rPr>
+        <w:tab/>
+        <w:t>| GE</w:t>
+      </w:r>
+    </w:p>
+    <w:p>
+      <w:pPr>
+        <w:rPr>
+          <w:noProof/>
+        </w:rPr>
+      </w:pPr>
+      <w:r>
+        <w:rPr>
+          <w:noProof/>
+        </w:rPr>
+        <w:tab/>
+      </w:r>
+      <w:r>
+        <w:rPr>
+          <w:noProof/>
+        </w:rPr>
+        <w:tab/>
+        <w:t>| GT</w:t>
+      </w:r>
+    </w:p>
+    <w:p>
+      <w:pPr>
+        <w:rPr>
+          <w:noProof/>
+        </w:rPr>
+      </w:pPr>
+      <w:r>
+        <w:rPr>
+          <w:noProof/>
+        </w:rPr>
+        <w:tab/>
+      </w:r>
+      <w:r>
+        <w:rPr>
+          <w:noProof/>
+        </w:rPr>
+        <w:tab/>
+        <w:t>| EQ</w:t>
+      </w:r>
+    </w:p>
+    <w:p>
+      <w:pPr>
+        <w:rPr>
+          <w:noProof/>
+        </w:rPr>
+      </w:pPr>
+      <w:r>
+        <w:rPr>
+          <w:noProof/>
+        </w:rPr>
+        <w:tab/>
+      </w:r>
+      <w:r>
+        <w:rPr>
+          <w:noProof/>
+        </w:rPr>
+        <w:tab/>
+        <w:t>| NE</w:t>
+      </w:r>
+    </w:p>
+    <w:p>
+      <w:pPr>
+        <w:rPr>
+          <w:noProof/>
+        </w:rPr>
+      </w:pPr>
+      <w:r>
+        <w:rPr>
+          <w:noProof/>
+        </w:rPr>
+        <w:t>;</w:t>
+      </w:r>
+    </w:p>
+    <w:p>
+      <w:pPr>
+        <w:rPr>
+          <w:noProof/>
+        </w:rPr>
+      </w:pPr>
+    </w:p>
+    <w:p>
+      <w:pPr>
+        <w:rPr>
+          <w:noProof/>
+        </w:rPr>
+      </w:pPr>
+      <w:r>
+        <w:rPr>
+          <w:noProof/>
+        </w:rPr>
+        <w:t>%%</w:t>
+      </w:r>
+    </w:p>
+    <w:p>
+      <w:pPr>
+        <w:rPr>
+          <w:noProof/>
+        </w:rPr>
+      </w:pPr>
+    </w:p>
+    <w:p>
+      <w:pPr>
+        <w:rPr>
+          <w:noProof/>
+        </w:rPr>
+      </w:pPr>
+      <w:r>
+        <w:rPr>
+          <w:noProof/>
+        </w:rPr>
+        <w:t>void yyerror(char *s)</w:t>
+      </w:r>
+    </w:p>
+    <w:p>
+      <w:pPr>
+        <w:rPr>
+          <w:noProof/>
+        </w:rPr>
+      </w:pPr>
+      <w:r>
+        <w:rPr>
+          <w:noProof/>
+        </w:rPr>
+        <w:t>{</w:t>
+      </w:r>
+    </w:p>
+    <w:p>
+      <w:pPr>
+        <w:rPr>
+          <w:noProof/>
+        </w:rPr>
+      </w:pPr>
+      <w:r>
+        <w:rPr>
+          <w:noProof/>
+        </w:rPr>
+        <w:t xml:space="preserve">  printf("%s\n", s);</w:t>
+      </w:r>
+    </w:p>
+    <w:p>
+      <w:pPr>
+        <w:rPr>
+          <w:noProof/>
+        </w:rPr>
+      </w:pPr>
+      <w:r>
+        <w:rPr>
+          <w:noProof/>
+        </w:rPr>
+        <w:t>}</w:t>
+      </w:r>
+    </w:p>
+    <w:p>
+      <w:pPr>
+        <w:rPr>
+          <w:noProof/>
+        </w:rPr>
+      </w:pPr>
+    </w:p>
+    <w:p>
+      <w:pPr>
+        <w:rPr>
+          <w:noProof/>
+        </w:rPr>
+      </w:pPr>
+      <w:r>
+        <w:rPr>
+          <w:noProof/>
+        </w:rPr>
+        <w:t>extern FILE *yyin;</w:t>
+      </w:r>
+    </w:p>
+    <w:p>
+      <w:pPr>
+        <w:rPr>
+          <w:noProof/>
+        </w:rPr>
+      </w:pPr>
+    </w:p>
+    <w:p>
+      <w:pPr>
+        <w:rPr>
+          <w:noProof/>
+        </w:rPr>
+      </w:pPr>
+      <w:r>
+        <w:rPr>
+          <w:noProof/>
+        </w:rPr>
+        <w:t>int main(int argc, char **argv)</w:t>
+      </w:r>
+    </w:p>
+    <w:p>
+      <w:pPr>
+        <w:rPr>
+          <w:noProof/>
+        </w:rPr>
+      </w:pPr>
+      <w:r>
+        <w:rPr>
+          <w:noProof/>
+        </w:rPr>
+        <w:t>{</w:t>
+      </w:r>
+    </w:p>
+    <w:p>
+      <w:pPr>
+        <w:rPr>
+          <w:noProof/>
+        </w:rPr>
+      </w:pPr>
+      <w:r>
+        <w:rPr>
+          <w:noProof/>
+        </w:rPr>
+        <w:t xml:space="preserve">  if(argc&gt;1) yyin = fopen(argv[1], "r");</w:t>
+      </w:r>
+    </w:p>
+    <w:p>
+      <w:pPr>
+        <w:rPr>
+          <w:noProof/>
+        </w:rPr>
+      </w:pPr>
+      <w:r>
+        <w:rPr>
+          <w:noProof/>
+        </w:rPr>
+        <w:t xml:space="preserve">  if((argc&gt;2)&amp;&amp;(!strcmp(argv[2],"-d"))) yydebug = 1;</w:t>
+      </w:r>
+    </w:p>
+    <w:p>
+      <w:pPr>
+        <w:rPr>
+          <w:noProof/>
+        </w:rPr>
+      </w:pPr>
+      <w:r>
+        <w:rPr>
+          <w:noProof/>
+        </w:rPr>
+        <w:t xml:space="preserve">  if(!yyparse()) {</w:t>
+      </w:r>
+    </w:p>
+    <w:p>
+      <w:pPr>
+        <w:rPr>
+          <w:noProof/>
+        </w:rPr>
+      </w:pPr>
+      <w:r>
+        <w:rPr>
+          <w:noProof/>
+        </w:rPr>
+        <w:tab/>
+        <w:t>fprintf(stderr,"Parsed with success.\n");</w:t>
+      </w:r>
+    </w:p>
+    <w:p>
+      <w:pPr>
+        <w:rPr>
+          <w:noProof/>
+        </w:rPr>
+      </w:pPr>
+      <w:r>
+        <w:rPr>
+          <w:noProof/>
+        </w:rPr>
+        <w:tab/>
+        <w:t>print_indexes();</w:t>
+      </w:r>
+    </w:p>
+    <w:p>
+      <w:pPr>
+        <w:rPr>
+          <w:noProof/>
+        </w:rPr>
+      </w:pPr>
+      <w:r>
+        <w:rPr>
+          <w:noProof/>
+        </w:rPr>
+        <w:t xml:space="preserve">  }</w:t>
+      </w:r>
+    </w:p>
+    <w:p>
+      <w:pPr>
+        <w:rPr>
+          <w:noProof/>
+        </w:rPr>
+      </w:pPr>
+      <w:r>
+        <w:rPr>
+          <w:noProof/>
+        </w:rPr>
+        <w:t>}</w:t>
+      </w:r>
+    </w:p>
+    <w:p>
+      <w:pPr>
+        <w:rPr>
+          <w:noProof/>
+        </w:rPr>
+      </w:pPr>
+    </w:p>
+    <w:p>
+      <w:pPr>
+        <w:rPr>
+          <w:noProof/>
+        </w:rPr>
+      </w:pPr>
+    </w:p>
+    <w:p>
+      <w:pPr>
+        <w:rPr>
+          <w:noProof/>
+        </w:rPr>
+      </w:pPr>
+      <w:r>
+        <w:rPr>
+          <w:noProof/>
+        </w:rPr>
         <w:lastRenderedPageBreak/>
-        <w:t>elsestmt: ELSE '{' stmtlist '}' | EPSILON</w:t>
-      </w:r>
-    </w:p>
-    <w:p>
-      <w:pPr>
-        <w:rPr>
-          <w:noProof/>
-        </w:rPr>
-      </w:pPr>
-      <w:r>
-        <w:rPr>
-          <w:noProof/>
-        </w:rPr>
-        <w:t>;</w:t>
-      </w:r>
-    </w:p>
-    <w:p>
-      <w:pPr>
-        <w:rPr>
-          <w:noProof/>
-        </w:rPr>
-      </w:pPr>
-      <w:r>
-        <w:rPr>
-          <w:noProof/>
-        </w:rPr>
-        <w:t>whilestmt: WHILE '(' condition ')' '{' stmtlist '}'</w:t>
-      </w:r>
-    </w:p>
-    <w:p>
-      <w:pPr>
-        <w:rPr>
-          <w:noProof/>
-        </w:rPr>
-      </w:pPr>
-      <w:r>
-        <w:rPr>
-          <w:noProof/>
-        </w:rPr>
-        <w:t>;</w:t>
-      </w:r>
-    </w:p>
-    <w:p>
-      <w:pPr>
-        <w:rPr>
-          <w:noProof/>
-        </w:rPr>
-      </w:pPr>
-      <w:r>
-        <w:rPr>
-          <w:noProof/>
-        </w:rPr>
-        <w:t>condition: expression relation expression</w:t>
-      </w:r>
-    </w:p>
-    <w:p>
-      <w:pPr>
-        <w:rPr>
-          <w:noProof/>
-        </w:rPr>
-      </w:pPr>
-      <w:r>
-        <w:rPr>
-          <w:noProof/>
-        </w:rPr>
-        <w:t>;</w:t>
-      </w:r>
-    </w:p>
-    <w:p>
-      <w:pPr>
-        <w:rPr>
-          <w:noProof/>
-        </w:rPr>
-      </w:pPr>
-      <w:r>
-        <w:rPr>
-          <w:noProof/>
-        </w:rPr>
-        <w:t>relation: '&lt;' | LE | GE | '&gt;' | EQ | NE</w:t>
-      </w:r>
-    </w:p>
-    <w:p>
-      <w:pPr>
-        <w:rPr>
-          <w:noProof/>
-        </w:rPr>
-      </w:pPr>
-      <w:r>
-        <w:rPr>
-          <w:noProof/>
-        </w:rPr>
-        <w:t>;</w:t>
-      </w:r>
-    </w:p>
-    <w:p>
-      <w:pPr>
-        <w:rPr>
-          <w:noProof/>
-        </w:rPr>
-      </w:pPr>
-    </w:p>
-    <w:p>
-      <w:pPr>
-        <w:rPr>
-          <w:noProof/>
-        </w:rPr>
-      </w:pPr>
-      <w:r>
-        <w:rPr>
-          <w:noProof/>
-        </w:rPr>
-        <w:t>%%</w:t>
-      </w:r>
-    </w:p>
-    <w:p>
-      <w:pPr>
-        <w:rPr>
-          <w:noProof/>
-        </w:rPr>
-      </w:pPr>
-    </w:p>
-    <w:p>
-      <w:pPr>
-        <w:rPr>
-          <w:noProof/>
-        </w:rPr>
-      </w:pPr>
-      <w:r>
-        <w:rPr>
-          <w:noProof/>
-        </w:rPr>
-        <w:t>yyerror(char *s)</w:t>
-      </w:r>
-    </w:p>
-    <w:p>
-      <w:pPr>
-        <w:rPr>
-          <w:noProof/>
-        </w:rPr>
-      </w:pPr>
-      <w:r>
-        <w:rPr>
-          <w:noProof/>
-        </w:rPr>
-        <w:t>{</w:t>
-      </w:r>
-    </w:p>
-    <w:p>
-      <w:pPr>
-        <w:rPr>
-          <w:noProof/>
-        </w:rPr>
-      </w:pPr>
-      <w:r>
-        <w:rPr>
-          <w:noProof/>
-        </w:rPr>
-        <w:t xml:space="preserve">  printf("%s\n", s);</w:t>
-      </w:r>
-    </w:p>
-    <w:p>
-      <w:pPr>
-        <w:rPr>
-          <w:noProof/>
-        </w:rPr>
-      </w:pPr>
-      <w:r>
-        <w:rPr>
-          <w:noProof/>
-        </w:rPr>
-        <w:t>}</w:t>
-      </w:r>
-    </w:p>
-    <w:p>
-      <w:pPr>
-        <w:rPr>
-          <w:noProof/>
-        </w:rPr>
-      </w:pPr>
-    </w:p>
-    <w:p>
-      <w:pPr>
-        <w:rPr>
-          <w:noProof/>
-        </w:rPr>
-      </w:pPr>
-      <w:r>
-        <w:rPr>
-          <w:noProof/>
-        </w:rPr>
-        <w:t>extern FILE *yyin;</w:t>
-      </w:r>
-    </w:p>
-    <w:p>
-      <w:pPr>
-        <w:rPr>
-          <w:noProof/>
-        </w:rPr>
-      </w:pPr>
-    </w:p>
-    <w:p>
-      <w:pPr>
-        <w:rPr>
-          <w:noProof/>
-        </w:rPr>
-      </w:pPr>
-      <w:r>
-        <w:rPr>
-          <w:noProof/>
-        </w:rPr>
-        <w:t>main(int argc, char **argv)</w:t>
-      </w:r>
-    </w:p>
-    <w:p>
-      <w:pPr>
-        <w:rPr>
-          <w:noProof/>
-        </w:rPr>
-      </w:pPr>
-      <w:r>
-        <w:rPr>
-          <w:noProof/>
-        </w:rPr>
-        <w:t>{</w:t>
-      </w:r>
-    </w:p>
-    <w:p>
-      <w:pPr>
-        <w:rPr>
-          <w:noProof/>
-        </w:rPr>
-      </w:pPr>
-      <w:r>
-        <w:rPr>
-          <w:noProof/>
-        </w:rPr>
-        <w:t xml:space="preserve">  if(argc&gt;1) yyin = fopen(argv[1], "r");</w:t>
-      </w:r>
-    </w:p>
-    <w:p>
-      <w:pPr>
-        <w:rPr>
-          <w:noProof/>
-        </w:rPr>
-      </w:pPr>
-      <w:r>
-        <w:rPr>
-          <w:noProof/>
-        </w:rPr>
-        <w:t xml:space="preserve">  if((argc&gt;2)&amp;&amp;(!strcmp(argv[2],"-d"))) yydebug = 1;</w:t>
-      </w:r>
-    </w:p>
-    <w:p>
-      <w:pPr>
-        <w:rPr>
-          <w:noProof/>
-        </w:rPr>
-      </w:pPr>
-      <w:r>
-        <w:rPr>
-          <w:noProof/>
-        </w:rPr>
-        <w:t xml:space="preserve">  if(!yyparse()) fprintf(stderr,"\tO.K.\n");</w:t>
-      </w:r>
-    </w:p>
-    <w:p>
-      <w:pPr>
-        <w:rPr>
-          <w:noProof/>
-        </w:rPr>
-      </w:pPr>
-      <w:r>
-        <w:rPr>
-          <w:noProof/>
-        </w:rPr>
-        <w:t>}</w:t>
-      </w:r>
-    </w:p>
-    <w:p>
-      <w:pPr>
-        <w:rPr>
-          <w:noProof/>
-        </w:rPr>
-      </w:pPr>
+        <w:drawing>
+          <wp:inline distT="0" distB="0" distL="0" distR="0" wp14:anchorId="6417AD6B" wp14:editId="415256E9">
+            <wp:extent cx="5731510" cy="3225800"/>
+            <wp:effectExtent l="0" t="0" r="2540" b="0"/>
+            <wp:docPr id="1" name="Picture 1"/>
+            <wp:cNvGraphicFramePr>
+              <a:graphicFrameLocks xmlns:a="http://schemas.openxmlformats.org/drawingml/2006/main" noChangeAspect="1"/>
+            </wp:cNvGraphicFramePr>
+            <a:graphic xmlns:a="http://schemas.openxmlformats.org/drawingml/2006/main">
+              <a:graphicData uri="http://schemas.openxmlformats.org/drawingml/2006/picture">
+                <pic:pic xmlns:pic="http://schemas.openxmlformats.org/drawingml/2006/picture">
+                  <pic:nvPicPr>
+                    <pic:cNvPr id="1" name=""/>
+                    <pic:cNvPicPr/>
+                  </pic:nvPicPr>
+                  <pic:blipFill>
+                    <a:blip r:embed="rId5"/>
+                    <a:stretch>
+                      <a:fillRect/>
+                    </a:stretch>
+                  </pic:blipFill>
+                  <pic:spPr>
+                    <a:xfrm>
+                      <a:off x="0" y="0"/>
+                      <a:ext cx="5731510" cy="3225800"/>
+                    </a:xfrm>
+                    <a:prstGeom prst="rect">
+                      <a:avLst/>
+                    </a:prstGeom>
+                  </pic:spPr>
+                </pic:pic>
+              </a:graphicData>
+            </a:graphic>
+          </wp:inline>
+        </w:drawing>
+      </w:r>
+      <w:r>
+        <w:rPr>
+          <w:noProof/>
+        </w:rPr>
+        <w:drawing>
+          <wp:inline distT="0" distB="0" distL="0" distR="0" wp14:anchorId="1C8A731E" wp14:editId="68BD1F9B">
+            <wp:extent cx="5731510" cy="3576320"/>
+            <wp:effectExtent l="0" t="0" r="2540" b="5080"/>
+            <wp:docPr id="2" name="Picture 2"/>
+            <wp:cNvGraphicFramePr>
+              <a:graphicFrameLocks xmlns:a="http://schemas.openxmlformats.org/drawingml/2006/main" noChangeAspect="1"/>
+            </wp:cNvGraphicFramePr>
+            <a:graphic xmlns:a="http://schemas.openxmlformats.org/drawingml/2006/main">
+              <a:graphicData uri="http://schemas.openxmlformats.org/drawingml/2006/picture">
+                <pic:pic xmlns:pic="http://schemas.openxmlformats.org/drawingml/2006/picture">
+                  <pic:nvPicPr>
+                    <pic:cNvPr id="1" name=""/>
+                    <pic:cNvPicPr/>
+                  </pic:nvPicPr>
+                  <pic:blipFill>
+                    <a:blip r:embed="rId6"/>
+                    <a:stretch>
+                      <a:fillRect/>
+                    </a:stretch>
+                  </pic:blipFill>
+                  <pic:spPr>
+                    <a:xfrm>
+                      <a:off x="0" y="0"/>
+                      <a:ext cx="5731510" cy="3576320"/>
+                    </a:xfrm>
+                    <a:prstGeom prst="rect">
+                      <a:avLst/>
+                    </a:prstGeom>
+                  </pic:spPr>
+                </pic:pic>
+              </a:graphicData>
+            </a:graphic>
+          </wp:inline>
+        </w:drawing>
+      </w:r>
+    </w:p>
+    <w:p>
+      <w:pPr>
+        <w:rPr>
+          <w:noProof/>
+        </w:rPr>
+      </w:pPr>
+    </w:p>
+    <w:p>
+      <w:pPr>
+        <w:rPr>
+          <w:noProof/>
+        </w:rPr>
+      </w:pPr>
+    </w:p>
+    <w:p>
+      <w:pPr>
+        <w:rPr>
+          <w:noProof/>
+        </w:rPr>
+      </w:pPr>
+      <w:r>
+        <w:rPr>
+          <w:noProof/>
+        </w:rPr>
+        <w:t>Errors:</w:t>
+      </w:r>
+    </w:p>
+    <w:p>
+      <w:pPr>
+        <w:rPr>
+          <w:noProof/>
+        </w:rPr>
+      </w:pPr>
+      <w:r>
+        <w:rPr>
+          <w:noProof/>
+        </w:rPr>
+        <w:lastRenderedPageBreak/>
+        <w:drawing>
+          <wp:inline distT="0" distB="0" distL="0" distR="0" wp14:anchorId="70B186A3" wp14:editId="28EE8C5C">
+            <wp:extent cx="5731510" cy="2092960"/>
+            <wp:effectExtent l="0" t="0" r="2540" b="2540"/>
+            <wp:docPr id="3" name="Picture 3"/>
+            <wp:cNvGraphicFramePr>
+              <a:graphicFrameLocks xmlns:a="http://schemas.openxmlformats.org/drawingml/2006/main" noChangeAspect="1"/>
+            </wp:cNvGraphicFramePr>
+            <a:graphic xmlns:a="http://schemas.openxmlformats.org/drawingml/2006/main">
+              <a:graphicData uri="http://schemas.openxmlformats.org/drawingml/2006/picture">
+                <pic:pic xmlns:pic="http://schemas.openxmlformats.org/drawingml/2006/picture">
+                  <pic:nvPicPr>
+                    <pic:cNvPr id="1" name=""/>
+                    <pic:cNvPicPr/>
+                  </pic:nvPicPr>
+                  <pic:blipFill>
+                    <a:blip r:embed="rId7"/>
+                    <a:stretch>
+                      <a:fillRect/>
+                    </a:stretch>
+                  </pic:blipFill>
+                  <pic:spPr>
+                    <a:xfrm>
+                      <a:off x="0" y="0"/>
+                      <a:ext cx="5731510" cy="2092960"/>
+                    </a:xfrm>
+                    <a:prstGeom prst="rect">
+                      <a:avLst/>
+                    </a:prstGeom>
+                  </pic:spPr>
+                </pic:pic>
+              </a:graphicData>
+            </a:graphic>
+          </wp:inline>
+        </w:drawing>
+      </w:r>
     </w:p>
     <w:sectPr>
       <w:pgSz w:w="11906" w:h="16838"/>

</xml_diff>